<commit_message>
Finished Register, Login and added a few security tricks to the server.
All of the above +
Added a new line of protocol ( Client -> Server ).
Open Server to check the new "Log" system.
</commit_message>
<xml_diff>
--- a/Protocols/Network_Protocols.docx
+++ b/Protocols/Network_Protocols.docx
@@ -566,7 +566,139 @@
           <w:sz w:val="22"/>
           <w:shd w:fill="auto" w:val="clear"/>
         </w:rPr>
-        <w:t xml:space="preserve"> received ( when the pi sends data to server, returns ‘r’ for ack. If RPI doesn’t get ‘r’, it doesn’t continue  ).</w:t>
+        <w:t xml:space="preserve"> received ( when the pi sends data to server, returns </w:t>
+      </w:r>
+      <w:r>
+        <w:rPr>
+          <w:rFonts w:ascii="Calibri" w:hAnsi="Calibri" w:cs="Calibri" w:eastAsia="Calibri"/>
+          <w:color w:val="auto"/>
+          <w:spacing w:val="0"/>
+          <w:position w:val="0"/>
+          <w:sz w:val="22"/>
+          <w:shd w:fill="auto" w:val="clear"/>
+        </w:rPr>
+        <w:t xml:space="preserve">‘</w:t>
+      </w:r>
+      <w:r>
+        <w:rPr>
+          <w:rFonts w:ascii="Calibri" w:hAnsi="Calibri" w:cs="Calibri" w:eastAsia="Calibri"/>
+          <w:color w:val="auto"/>
+          <w:spacing w:val="0"/>
+          <w:position w:val="0"/>
+          <w:sz w:val="22"/>
+          <w:shd w:fill="auto" w:val="clear"/>
+        </w:rPr>
+        <w:t xml:space="preserve">r</w:t>
+      </w:r>
+      <w:r>
+        <w:rPr>
+          <w:rFonts w:ascii="Calibri" w:hAnsi="Calibri" w:cs="Calibri" w:eastAsia="Calibri"/>
+          <w:color w:val="auto"/>
+          <w:spacing w:val="0"/>
+          <w:position w:val="0"/>
+          <w:sz w:val="22"/>
+          <w:shd w:fill="auto" w:val="clear"/>
+        </w:rPr>
+        <w:t xml:space="preserve">’</w:t>
+      </w:r>
+      <w:r>
+        <w:rPr>
+          <w:rFonts w:ascii="Calibri" w:hAnsi="Calibri" w:cs="Calibri" w:eastAsia="Calibri"/>
+          <w:color w:val="auto"/>
+          <w:spacing w:val="0"/>
+          <w:position w:val="0"/>
+          <w:sz w:val="22"/>
+          <w:shd w:fill="auto" w:val="clear"/>
+        </w:rPr>
+        <w:t xml:space="preserve"> for ack. If RPI doesn</w:t>
+      </w:r>
+      <w:r>
+        <w:rPr>
+          <w:rFonts w:ascii="Calibri" w:hAnsi="Calibri" w:cs="Calibri" w:eastAsia="Calibri"/>
+          <w:color w:val="auto"/>
+          <w:spacing w:val="0"/>
+          <w:position w:val="0"/>
+          <w:sz w:val="22"/>
+          <w:shd w:fill="auto" w:val="clear"/>
+        </w:rPr>
+        <w:t xml:space="preserve">’</w:t>
+      </w:r>
+      <w:r>
+        <w:rPr>
+          <w:rFonts w:ascii="Calibri" w:hAnsi="Calibri" w:cs="Calibri" w:eastAsia="Calibri"/>
+          <w:color w:val="auto"/>
+          <w:spacing w:val="0"/>
+          <w:position w:val="0"/>
+          <w:sz w:val="22"/>
+          <w:shd w:fill="auto" w:val="clear"/>
+        </w:rPr>
+        <w:t xml:space="preserve">t get </w:t>
+      </w:r>
+      <w:r>
+        <w:rPr>
+          <w:rFonts w:ascii="Calibri" w:hAnsi="Calibri" w:cs="Calibri" w:eastAsia="Calibri"/>
+          <w:color w:val="auto"/>
+          <w:spacing w:val="0"/>
+          <w:position w:val="0"/>
+          <w:sz w:val="22"/>
+          <w:shd w:fill="auto" w:val="clear"/>
+        </w:rPr>
+        <w:t xml:space="preserve">‘</w:t>
+      </w:r>
+      <w:r>
+        <w:rPr>
+          <w:rFonts w:ascii="Calibri" w:hAnsi="Calibri" w:cs="Calibri" w:eastAsia="Calibri"/>
+          <w:color w:val="auto"/>
+          <w:spacing w:val="0"/>
+          <w:position w:val="0"/>
+          <w:sz w:val="22"/>
+          <w:shd w:fill="auto" w:val="clear"/>
+        </w:rPr>
+        <w:t xml:space="preserve">r</w:t>
+      </w:r>
+      <w:r>
+        <w:rPr>
+          <w:rFonts w:ascii="Calibri" w:hAnsi="Calibri" w:cs="Calibri" w:eastAsia="Calibri"/>
+          <w:color w:val="auto"/>
+          <w:spacing w:val="0"/>
+          <w:position w:val="0"/>
+          <w:sz w:val="22"/>
+          <w:shd w:fill="auto" w:val="clear"/>
+        </w:rPr>
+        <w:t xml:space="preserve">’</w:t>
+      </w:r>
+      <w:r>
+        <w:rPr>
+          <w:rFonts w:ascii="Calibri" w:hAnsi="Calibri" w:cs="Calibri" w:eastAsia="Calibri"/>
+          <w:color w:val="auto"/>
+          <w:spacing w:val="0"/>
+          <w:position w:val="0"/>
+          <w:sz w:val="22"/>
+          <w:shd w:fill="auto" w:val="clear"/>
+        </w:rPr>
+        <w:t xml:space="preserve">, it doesn</w:t>
+      </w:r>
+      <w:r>
+        <w:rPr>
+          <w:rFonts w:ascii="Calibri" w:hAnsi="Calibri" w:cs="Calibri" w:eastAsia="Calibri"/>
+          <w:color w:val="auto"/>
+          <w:spacing w:val="0"/>
+          <w:position w:val="0"/>
+          <w:sz w:val="22"/>
+          <w:shd w:fill="auto" w:val="clear"/>
+        </w:rPr>
+        <w:t xml:space="preserve">’</w:t>
+      </w:r>
+      <w:r>
+        <w:rPr>
+          <w:rFonts w:ascii="Calibri" w:hAnsi="Calibri" w:cs="Calibri" w:eastAsia="Calibri"/>
+          <w:color w:val="auto"/>
+          <w:spacing w:val="0"/>
+          <w:position w:val="0"/>
+          <w:sz w:val="22"/>
+          <w:shd w:fill="auto" w:val="clear"/>
+        </w:rPr>
+        <w:t xml:space="preserve">t continue  ).</w:t>
         <w:br/>
         <w:t xml:space="preserve">e </w:t>
       </w:r>
@@ -776,6 +908,30 @@
         </w:rPr>
         <w:t xml:space="preserve"> get seats (inside the vehicle information section).</w:t>
         <w:br/>
+        <w:t xml:space="preserve">E </w:t>
+      </w:r>
+      <w:r>
+        <w:rPr>
+          <w:rFonts w:ascii="Calibri" w:hAnsi="Calibri" w:cs="Calibri" w:eastAsia="Calibri"/>
+          <w:color w:val="auto"/>
+          <w:spacing w:val="0"/>
+          <w:position w:val="0"/>
+          <w:sz w:val="22"/>
+          <w:shd w:fill="auto" w:val="clear"/>
+        </w:rPr>
+        <w:t xml:space="preserve">–</w:t>
+      </w:r>
+      <w:r>
+        <w:rPr>
+          <w:rFonts w:ascii="Calibri" w:hAnsi="Calibri" w:cs="Calibri" w:eastAsia="Calibri"/>
+          <w:color w:val="auto"/>
+          <w:spacing w:val="0"/>
+          <w:position w:val="0"/>
+          <w:sz w:val="22"/>
+          <w:shd w:fill="auto" w:val="clear"/>
+        </w:rPr>
+        <w:t xml:space="preserve"> exit from server log (protects the data of the server). </w:t>
+        <w:br/>
         <w:br/>
       </w:r>
       <w:r>
@@ -921,6 +1077,31 @@
           <w:shd w:fill="auto" w:val="clear"/>
         </w:rPr>
         <w:t xml:space="preserve"> view vehicle to get the seats)  g;len(vehicle_type);vehicle_type;len(vehicle_company);vehicle_company;len(vehicle_number); vehicle_number</w:t>
+        <w:br/>
+        <w:br/>
+      </w:r>
+      <w:r>
+        <w:rPr>
+          <w:rFonts w:ascii="Calibri" w:hAnsi="Calibri" w:cs="Calibri" w:eastAsia="Calibri"/>
+          <w:color w:val="auto"/>
+          <w:spacing w:val="0"/>
+          <w:position w:val="0"/>
+          <w:sz w:val="22"/>
+          <w:u w:val="single"/>
+          <w:shd w:fill="auto" w:val="clear"/>
+        </w:rPr>
+        <w:t xml:space="preserve">Exit:</w:t>
+      </w:r>
+      <w:r>
+        <w:rPr>
+          <w:rFonts w:ascii="Calibri" w:hAnsi="Calibri" w:cs="Calibri" w:eastAsia="Calibri"/>
+          <w:color w:val="auto"/>
+          <w:spacing w:val="0"/>
+          <w:position w:val="0"/>
+          <w:sz w:val="22"/>
+          <w:shd w:fill="auto" w:val="clear"/>
+        </w:rPr>
+        <w:t xml:space="preserve"> E;len(username);username</w:t>
         <w:br/>
       </w:r>
     </w:p>
@@ -1122,29 +1303,7 @@
           <w:sz w:val="22"/>
           <w:shd w:fill="auto" w:val="clear"/>
         </w:rPr>
-        <w:t xml:space="preserve"> the server will return the delay given from the assigned time, if the user wants a bus from 8:00, and the delay is 0-5-20, then on the client</w:t>
-      </w:r>
-      <w:r>
-        <w:rPr>
-          <w:rFonts w:ascii="Calibri" w:hAnsi="Calibri" w:cs="Calibri" w:eastAsia="Calibri"/>
-          <w:color w:val="auto"/>
-          <w:spacing w:val="0"/>
-          <w:position w:val="0"/>
-          <w:sz w:val="22"/>
-          <w:shd w:fill="auto" w:val="clear"/>
-        </w:rPr>
-        <w:t xml:space="preserve">’</w:t>
-      </w:r>
-      <w:r>
-        <w:rPr>
-          <w:rFonts w:ascii="Calibri" w:hAnsi="Calibri" w:cs="Calibri" w:eastAsia="Calibri"/>
-          <w:color w:val="auto"/>
-          <w:spacing w:val="0"/>
-          <w:position w:val="0"/>
-          <w:sz w:val="22"/>
-          <w:shd w:fill="auto" w:val="clear"/>
-        </w:rPr>
-        <w:t xml:space="preserve">s screen the data will be showed like this: 8:00, 8:05, 8:20.</w:t>
+        <w:t xml:space="preserve"> the server will return the delay given from the assigned time, if the user wants a bus from 8:00, and the delay is 0-5-20, then on the client’s screen the data will be showed like this: 8:00, 8:05, 8:20.</w:t>
         <w:br/>
         <w:t xml:space="preserve">v;len(total startTime_EndTime); 8:00_8:30|8:35_9:05;len(data);Rabin_0|Big_25</w:t>
         <w:br/>

</xml_diff>